<commit_message>
ajout d'un fichier propre du mini-memoire
</commit_message>
<xml_diff>
--- a/Admin Sys/Projet/Système de sauvegarde/Document1.docx
+++ b/Admin Sys/Projet/Système de sauvegarde/Document1.docx
@@ -219,6 +219,21 @@
           <w:lang w:val="fr-FR"/>
         </w:rPr>
       </w:pPr>
+      <w:bookmarkStart w:id="14" w:name="_GoBack"/>
+      <w:bookmarkEnd w:id="14"/>
+    </w:p>
+    <w:p>
+      <w:pPr>
+        <w:jc w:val="center"/>
+        <w:rPr>
+          <w:rFonts w:hint="default"/>
+          <w:b/>
+          <w:bCs/>
+          <w:sz w:val="28"/>
+          <w:szCs w:val="28"/>
+          <w:lang w:val="fr-FR"/>
+        </w:rPr>
+      </w:pPr>
     </w:p>
     <w:p>
       <w:pPr>
@@ -7324,7 +7339,6 @@
           <w:lang w:val="fr-FR"/>
         </w:rPr>
       </w:pPr>
-      <w:bookmarkStart w:id="14" w:name="_GoBack"/>
       <w:r>
         <w:rPr>
           <w:rFonts w:hint="default"/>
@@ -7522,7 +7536,6 @@
         </w:rPr>
       </w:pPr>
     </w:p>
-    <w:bookmarkEnd w:id="14"/>
     <w:p>
       <w:pPr>
         <w:numPr>

</xml_diff>